<commit_message>
Update with Mob Coding Link
</commit_message>
<xml_diff>
--- a/Sprint2Report/06 Mob Coding.docx
+++ b/Sprint2Report/06 Mob Coding.docx
@@ -4,7 +4,23 @@
   <w:body>
     <w:p>
       <w:r>
-        <w:t>Pair Coding was done on private chat, and was recorded.  Unfortunately at the time of this submission, the recording is not accessible except to chat participants.  I’m working on it.</w:t>
+        <w:t xml:space="preserve">Pair Coding was done on private </w:t>
+      </w:r>
+      <w:proofErr w:type="gramStart"/>
+      <w:r>
+        <w:t>chat, and</w:t>
+      </w:r>
+      <w:proofErr w:type="gramEnd"/>
+      <w:r>
+        <w:t xml:space="preserve"> was recorded.  </w:t>
+      </w:r>
+      <w:proofErr w:type="gramStart"/>
+      <w:r>
+        <w:t>Unfortunately</w:t>
+      </w:r>
+      <w:proofErr w:type="gramEnd"/>
+      <w:r>
+        <w:t xml:space="preserve"> at the time of this submission, the recording is not accessible except to chat participants.  I’m working on it.</w:t>
       </w:r>
       <w:r>
         <w:br/>
@@ -61,6 +77,37 @@
             </a:graphic>
           </wp:inline>
         </w:drawing>
+      </w:r>
+    </w:p>
+    <w:p/>
+    <w:p/>
+    <w:p>
+      <w:r>
+        <w:t>Revision:</w:t>
+      </w:r>
+      <w:r>
+        <w:br/>
+      </w:r>
+      <w:r>
+        <w:br/>
+        <w:t>This is the link to the mob coding activity recording.</w:t>
+      </w:r>
+      <w:r>
+        <w:br/>
+      </w:r>
+      <w:r>
+        <w:br/>
+      </w:r>
+      <w:hyperlink r:id="rId5" w:history="1">
+        <w:r>
+          <w:rPr>
+            <w:rStyle w:val="Hyperlink"/>
+          </w:rPr>
+          <w:t>https://kennesawedu-my.sharepoint.com/:v:/g/personal/jcowellj_students_kennesaw_edu/EdNCk4YZFdFNuVd59Mkgo14BWuCFs_QKVxZVgIt40GYsIw</w:t>
+        </w:r>
+      </w:hyperlink>
+      <w:r>
+        <w:t xml:space="preserve"> </w:t>
       </w:r>
     </w:p>
     <w:sectPr>
@@ -196,6 +243,7 @@
     <w:lsdException w:name="HTML Sample" w:semiHidden="1" w:unhideWhenUsed="1"/>
     <w:lsdException w:name="HTML Typewriter" w:semiHidden="1" w:unhideWhenUsed="1"/>
     <w:lsdException w:name="HTML Variable" w:semiHidden="1" w:unhideWhenUsed="1"/>
+    <w:lsdException w:name="Normal Table" w:semiHidden="1" w:unhideWhenUsed="1"/>
     <w:lsdException w:name="annotation subject" w:semiHidden="1" w:unhideWhenUsed="1"/>
     <w:lsdException w:name="No List" w:semiHidden="1" w:unhideWhenUsed="1"/>
     <w:lsdException w:name="Outline List 1" w:semiHidden="1" w:unhideWhenUsed="1"/>
@@ -242,8 +290,10 @@
     <w:lsdException w:name="Table Subtle 2" w:semiHidden="1" w:unhideWhenUsed="1"/>
     <w:lsdException w:name="Table Web 1" w:semiHidden="1" w:unhideWhenUsed="1"/>
     <w:lsdException w:name="Table Web 2" w:semiHidden="1" w:unhideWhenUsed="1"/>
+    <w:lsdException w:name="Table Web 3" w:semiHidden="1" w:unhideWhenUsed="1"/>
     <w:lsdException w:name="Balloon Text" w:semiHidden="1" w:unhideWhenUsed="1"/>
     <w:lsdException w:name="Table Grid" w:uiPriority="39"/>
+    <w:lsdException w:name="Table Theme" w:semiHidden="1" w:unhideWhenUsed="1"/>
     <w:lsdException w:name="Placeholder Text" w:semiHidden="1"/>
     <w:lsdException w:name="No Spacing" w:uiPriority="1" w:qFormat="1"/>
     <w:lsdException w:name="Light Shading" w:uiPriority="60"/>
@@ -495,6 +545,29 @@
     <w:uiPriority w:val="99"/>
     <w:semiHidden/>
     <w:unhideWhenUsed/>
+  </w:style>
+  <w:style w:type="character" w:styleId="Hyperlink">
+    <w:name w:val="Hyperlink"/>
+    <w:basedOn w:val="DefaultParagraphFont"/>
+    <w:uiPriority w:val="99"/>
+    <w:unhideWhenUsed/>
+    <w:rsid w:val="005679E1"/>
+    <w:rPr>
+      <w:color w:val="0563C1" w:themeColor="hyperlink"/>
+      <w:u w:val="single"/>
+    </w:rPr>
+  </w:style>
+  <w:style w:type="character" w:styleId="UnresolvedMention">
+    <w:name w:val="Unresolved Mention"/>
+    <w:basedOn w:val="DefaultParagraphFont"/>
+    <w:uiPriority w:val="99"/>
+    <w:semiHidden/>
+    <w:unhideWhenUsed/>
+    <w:rsid w:val="005679E1"/>
+    <w:rPr>
+      <w:color w:val="605E5C"/>
+      <w:shd w:val="clear" w:color="auto" w:fill="E1DFDD"/>
+    </w:rPr>
   </w:style>
 </w:styles>
 </file>

</xml_diff>